<commit_message>
Adjustment to my analysis
</commit_message>
<xml_diff>
--- a/Analysis of the problem.docx
+++ b/Analysis of the problem.docx
@@ -20,7 +20,13 @@
     </w:p>
     <w:p>
       <w:r>
-        <w:t>Currently there are little to no rock climbing log apps that allows the user to log every climb they have done</w:t>
+        <w:t xml:space="preserve">Currently there are </w:t>
+      </w:r>
+      <w:r>
+        <w:t>few</w:t>
+      </w:r>
+      <w:r>
+        <w:t xml:space="preserve"> rock climbing log apps that allows the user to log every climb they have done</w:t>
       </w:r>
       <w:r>
         <w:t xml:space="preserve"> then display it whilst being able to save it securely on a computer or cloud.</w:t>
@@ -30,6 +36,9 @@
       <w:r>
         <w:t>Using a computer to take the input and store it means that the information will be stored uniformly and the same information will be taken every time and it can be recalled at any time to show whatever data the user requires</w:t>
       </w:r>
+      <w:r>
+        <w:t>. It also means that quick and easy backups can be made by copying the text file or database.</w:t>
+      </w:r>
     </w:p>
     <w:p>
       <w:r>
@@ -62,178 +71,242 @@
         <w:pStyle w:val="Heading1"/>
       </w:pPr>
       <w:r>
-        <w:t xml:space="preserve">Specify the </w:t>
-      </w:r>
-      <w:r>
-        <w:t>requirements</w:t>
-      </w:r>
-    </w:p>
-    <w:p>
-      <w:pPr>
-        <w:pStyle w:val="ListParagraph"/>
-        <w:numPr>
-          <w:ilvl w:val="0"/>
-          <w:numId w:val="2"/>
-        </w:numPr>
-      </w:pPr>
-      <w:r>
-        <w:t>The homepage must allow navigation to different pages</w:t>
-      </w:r>
-    </w:p>
-    <w:p>
-      <w:pPr>
-        <w:pStyle w:val="ListParagraph"/>
-        <w:numPr>
-          <w:ilvl w:val="1"/>
-          <w:numId w:val="2"/>
-        </w:numPr>
-      </w:pPr>
-      <w:r>
-        <w:t>It must allow navigation to;</w:t>
-      </w:r>
-    </w:p>
-    <w:p>
-      <w:pPr>
-        <w:pStyle w:val="ListParagraph"/>
-        <w:numPr>
-          <w:ilvl w:val="2"/>
-          <w:numId w:val="2"/>
-        </w:numPr>
-      </w:pPr>
-      <w:r>
-        <w:t>Adding a climb</w:t>
-      </w:r>
-    </w:p>
-    <w:p>
-      <w:pPr>
-        <w:pStyle w:val="ListParagraph"/>
-        <w:numPr>
-          <w:ilvl w:val="2"/>
-          <w:numId w:val="2"/>
-        </w:numPr>
-      </w:pPr>
-      <w:r>
-        <w:t>Deleting a climb</w:t>
-      </w:r>
-    </w:p>
-    <w:p>
-      <w:pPr>
-        <w:pStyle w:val="ListParagraph"/>
-        <w:numPr>
-          <w:ilvl w:val="2"/>
-          <w:numId w:val="2"/>
-        </w:numPr>
-      </w:pPr>
-      <w:r>
-        <w:t>Viewing all previous climbs</w:t>
-      </w:r>
-    </w:p>
-    <w:p>
-      <w:pPr>
-        <w:pStyle w:val="ListParagraph"/>
-        <w:numPr>
-          <w:ilvl w:val="2"/>
-          <w:numId w:val="2"/>
-        </w:numPr>
-      </w:pPr>
-      <w:r>
-        <w:t>Analysis of previous climbs</w:t>
-      </w:r>
-    </w:p>
-    <w:p>
-      <w:pPr>
-        <w:pStyle w:val="ListParagraph"/>
-        <w:numPr>
-          <w:ilvl w:val="0"/>
-          <w:numId w:val="2"/>
-        </w:numPr>
-      </w:pPr>
-      <w:r>
-        <w:t>The program must allow input of climbs</w:t>
-      </w:r>
-    </w:p>
-    <w:p>
-      <w:pPr>
-        <w:pStyle w:val="ListParagraph"/>
-        <w:numPr>
-          <w:ilvl w:val="1"/>
-          <w:numId w:val="2"/>
-        </w:numPr>
-      </w:pPr>
-      <w:r>
-        <w:t>The interface must allow a climb to be added</w:t>
-      </w:r>
-    </w:p>
-    <w:p>
-      <w:pPr>
-        <w:pStyle w:val="ListParagraph"/>
-        <w:numPr>
-          <w:ilvl w:val="1"/>
-          <w:numId w:val="2"/>
-        </w:numPr>
-      </w:pPr>
-      <w:r>
-        <w:t>The data must be stored in a database</w:t>
-      </w:r>
-    </w:p>
-    <w:p>
-      <w:pPr>
-        <w:pStyle w:val="ListParagraph"/>
-        <w:numPr>
-          <w:ilvl w:val="0"/>
-          <w:numId w:val="2"/>
-        </w:numPr>
-      </w:pPr>
-      <w:r>
-        <w:t>The program must allow the deletion of a climb</w:t>
-      </w:r>
-    </w:p>
-    <w:p>
-      <w:pPr>
-        <w:pStyle w:val="ListParagraph"/>
-        <w:numPr>
-          <w:ilvl w:val="1"/>
-          <w:numId w:val="2"/>
-        </w:numPr>
-      </w:pPr>
-      <w:r>
-        <w:t>The interface must allow a climb to be deleted</w:t>
-      </w:r>
-    </w:p>
-    <w:p>
-      <w:pPr>
-        <w:pStyle w:val="ListParagraph"/>
-        <w:numPr>
-          <w:ilvl w:val="1"/>
-          <w:numId w:val="2"/>
-        </w:numPr>
-      </w:pPr>
-      <w:r>
-        <w:t>The deletion must be carried out in the database</w:t>
-      </w:r>
-    </w:p>
-    <w:p>
-      <w:pPr>
-        <w:pStyle w:val="ListParagraph"/>
-        <w:numPr>
-          <w:ilvl w:val="0"/>
-          <w:numId w:val="2"/>
-        </w:numPr>
-      </w:pPr>
-      <w:r>
-        <w:t>The program must allow you to view all previous climbs</w:t>
-      </w:r>
-    </w:p>
-    <w:p>
-      <w:pPr>
-        <w:pStyle w:val="ListParagraph"/>
-        <w:numPr>
-          <w:ilvl w:val="1"/>
-          <w:numId w:val="2"/>
-        </w:numPr>
-      </w:pPr>
+        <w:t>Research</w:t>
+      </w:r>
+    </w:p>
+    <w:p>
+      <w:r>
+        <w:t xml:space="preserve">I have found a few phone apps that allow you to input your climbs. </w:t>
+      </w:r>
+      <w:r>
+        <w:t>However,</w:t>
+      </w:r>
+      <w:r>
+        <w:t xml:space="preserve"> the main focus of them is the social aspect of sharing the climbs with friends which must also have the app. </w:t>
+      </w:r>
+      <w:r>
+        <w:t>I think this is a nice feature but it is quite difficult to navigate the app and know where to find everything</w:t>
+      </w:r>
+      <w:r>
+        <w:t>.</w:t>
+      </w:r>
       <w:bookmarkStart w:id="0" w:name="_GoBack"/>
       <w:bookmarkEnd w:id="0"/>
+    </w:p>
+    <w:p>
+      <w:pPr>
+        <w:pStyle w:val="Heading1"/>
+      </w:pPr>
+      <w:r>
+        <w:t xml:space="preserve">Specify the </w:t>
+      </w:r>
+      <w:r>
+        <w:t>requirements</w:t>
+      </w:r>
+    </w:p>
+    <w:p>
+      <w:pPr>
+        <w:pStyle w:val="ListParagraph"/>
+        <w:numPr>
+          <w:ilvl w:val="0"/>
+          <w:numId w:val="2"/>
+        </w:numPr>
+      </w:pPr>
+      <w:r>
+        <w:t>There must be a login page which is secured with a passcode</w:t>
+      </w:r>
+    </w:p>
+    <w:p>
+      <w:pPr>
+        <w:pStyle w:val="ListParagraph"/>
+        <w:numPr>
+          <w:ilvl w:val="1"/>
+          <w:numId w:val="2"/>
+        </w:numPr>
+      </w:pPr>
+      <w:r>
+        <w:t xml:space="preserve">The password will be stored in a txt </w:t>
+      </w:r>
+    </w:p>
+    <w:p>
+      <w:pPr>
+        <w:pStyle w:val="ListParagraph"/>
+        <w:numPr>
+          <w:ilvl w:val="0"/>
+          <w:numId w:val="2"/>
+        </w:numPr>
+      </w:pPr>
+      <w:r>
+        <w:t>The homepage must allow navigation to different pages</w:t>
+      </w:r>
+    </w:p>
+    <w:p>
+      <w:pPr>
+        <w:pStyle w:val="ListParagraph"/>
+        <w:numPr>
+          <w:ilvl w:val="1"/>
+          <w:numId w:val="2"/>
+        </w:numPr>
+      </w:pPr>
+      <w:r>
+        <w:t>It must allow navigation to;</w:t>
+      </w:r>
+    </w:p>
+    <w:p>
+      <w:pPr>
+        <w:pStyle w:val="ListParagraph"/>
+        <w:numPr>
+          <w:ilvl w:val="2"/>
+          <w:numId w:val="2"/>
+        </w:numPr>
+      </w:pPr>
+      <w:r>
+        <w:t>Adding a climb</w:t>
+      </w:r>
+    </w:p>
+    <w:p>
+      <w:pPr>
+        <w:pStyle w:val="ListParagraph"/>
+        <w:numPr>
+          <w:ilvl w:val="2"/>
+          <w:numId w:val="2"/>
+        </w:numPr>
+      </w:pPr>
+      <w:r>
+        <w:t>Deleting a climb</w:t>
+      </w:r>
+    </w:p>
+    <w:p>
+      <w:pPr>
+        <w:pStyle w:val="ListParagraph"/>
+        <w:numPr>
+          <w:ilvl w:val="2"/>
+          <w:numId w:val="2"/>
+        </w:numPr>
+      </w:pPr>
+      <w:r>
+        <w:t>Viewing all previous climbs</w:t>
+      </w:r>
+    </w:p>
+    <w:p>
+      <w:pPr>
+        <w:pStyle w:val="ListParagraph"/>
+        <w:numPr>
+          <w:ilvl w:val="2"/>
+          <w:numId w:val="2"/>
+        </w:numPr>
+      </w:pPr>
+      <w:r>
+        <w:t>Analysis of previous climbs</w:t>
+      </w:r>
+    </w:p>
+    <w:p>
+      <w:pPr>
+        <w:pStyle w:val="ListParagraph"/>
+        <w:numPr>
+          <w:ilvl w:val="0"/>
+          <w:numId w:val="2"/>
+        </w:numPr>
+      </w:pPr>
+      <w:r>
+        <w:t>The program must allow input of climbs</w:t>
+      </w:r>
+    </w:p>
+    <w:p>
+      <w:pPr>
+        <w:pStyle w:val="ListParagraph"/>
+        <w:numPr>
+          <w:ilvl w:val="1"/>
+          <w:numId w:val="2"/>
+        </w:numPr>
+      </w:pPr>
+      <w:r>
+        <w:t>The interface must allow a climb to be added</w:t>
+      </w:r>
+    </w:p>
+    <w:p>
+      <w:pPr>
+        <w:pStyle w:val="ListParagraph"/>
+        <w:numPr>
+          <w:ilvl w:val="1"/>
+          <w:numId w:val="2"/>
+        </w:numPr>
+      </w:pPr>
+      <w:r>
+        <w:t>The data must be stored in a database</w:t>
+      </w:r>
+    </w:p>
+    <w:p>
+      <w:pPr>
+        <w:pStyle w:val="ListParagraph"/>
+        <w:numPr>
+          <w:ilvl w:val="0"/>
+          <w:numId w:val="2"/>
+        </w:numPr>
+      </w:pPr>
+      <w:r>
+        <w:t>The program must allow the deletion of a climb</w:t>
+      </w:r>
+    </w:p>
+    <w:p>
+      <w:pPr>
+        <w:pStyle w:val="ListParagraph"/>
+        <w:numPr>
+          <w:ilvl w:val="1"/>
+          <w:numId w:val="2"/>
+        </w:numPr>
+      </w:pPr>
+      <w:r>
+        <w:t>The interface must allow a climb to be deleted</w:t>
+      </w:r>
+    </w:p>
+    <w:p>
+      <w:pPr>
+        <w:pStyle w:val="ListParagraph"/>
+        <w:numPr>
+          <w:ilvl w:val="1"/>
+          <w:numId w:val="2"/>
+        </w:numPr>
+      </w:pPr>
+      <w:r>
+        <w:t>The deletion must be carried out in the database</w:t>
+      </w:r>
+    </w:p>
+    <w:p>
+      <w:pPr>
+        <w:pStyle w:val="ListParagraph"/>
+        <w:numPr>
+          <w:ilvl w:val="0"/>
+          <w:numId w:val="2"/>
+        </w:numPr>
+      </w:pPr>
+      <w:r>
+        <w:t>The program must allow you to view all previous climbs</w:t>
+      </w:r>
+    </w:p>
+    <w:p>
+      <w:pPr>
+        <w:pStyle w:val="ListParagraph"/>
+        <w:numPr>
+          <w:ilvl w:val="1"/>
+          <w:numId w:val="2"/>
+        </w:numPr>
+      </w:pPr>
+      <w:r>
+        <w:t>It must display the data aesthetically</w:t>
+      </w:r>
+    </w:p>
+    <w:p>
+      <w:pPr>
+        <w:pStyle w:val="ListParagraph"/>
+        <w:numPr>
+          <w:ilvl w:val="1"/>
+          <w:numId w:val="2"/>
+        </w:numPr>
+      </w:pPr>
+      <w:r>
+        <w:t>It must recommend the next climb based on previous climbs</w:t>
+      </w:r>
     </w:p>
     <w:sectPr>
       <w:pgSz w:w="11906" w:h="16838"/>

</xml_diff>

<commit_message>
adds logo - V1 of analysis
</commit_message>
<xml_diff>
--- a/Analysis of the problem.docx
+++ b/Analysis of the problem.docx
@@ -7,16 +7,683 @@
         <w:pStyle w:val="Title"/>
       </w:pPr>
       <w:r>
+        <w:t>CLimb Logging Program</w:t>
+      </w:r>
+    </w:p>
+    <w:p>
+      <w:pPr>
+        <w:jc w:val="center"/>
+        <w:rPr>
+          <w:sz w:val="28"/>
+        </w:rPr>
+      </w:pPr>
+      <w:bookmarkStart w:id="0" w:name="_Toc462406801"/>
+      <w:r>
+        <w:rPr>
+          <w:sz w:val="28"/>
+        </w:rPr>
+        <w:t>Year 13 Coursework</w:t>
+      </w:r>
+      <w:bookmarkEnd w:id="0"/>
+    </w:p>
+    <w:p>
+      <w:pPr>
+        <w:jc w:val="center"/>
+        <w:rPr>
+          <w:sz w:val="28"/>
+        </w:rPr>
+      </w:pPr>
+      <w:bookmarkStart w:id="1" w:name="_Toc462406802"/>
+      <w:r>
+        <w:rPr>
+          <w:sz w:val="28"/>
+        </w:rPr>
+        <w:t>St Pauls Catholic College - 65127</w:t>
+      </w:r>
+      <w:bookmarkEnd w:id="1"/>
+    </w:p>
+    <w:p>
+      <w:pPr>
+        <w:jc w:val="center"/>
+        <w:rPr>
+          <w:sz w:val="28"/>
+        </w:rPr>
+      </w:pPr>
+      <w:bookmarkStart w:id="2" w:name="_Toc462406803"/>
+      <w:r>
+        <w:rPr>
+          <w:sz w:val="28"/>
+        </w:rPr>
+        <w:t>Oliver Trehearne - 3632</w:t>
+      </w:r>
+      <w:bookmarkEnd w:id="2"/>
+    </w:p>
+    <w:p>
+      <w:r>
+        <w:rPr>
+          <w:rFonts w:asciiTheme="majorHAnsi" w:eastAsiaTheme="majorEastAsia" w:hAnsiTheme="majorHAnsi" w:cstheme="majorBidi"/>
+          <w:noProof/>
+          <w:color w:val="2E74B5" w:themeColor="accent1" w:themeShade="BF"/>
+          <w:sz w:val="52"/>
+          <w:szCs w:val="32"/>
+          <w:lang w:eastAsia="en-GB"/>
+        </w:rPr>
+        <w:drawing>
+          <wp:anchor distT="0" distB="0" distL="114300" distR="114300" simplePos="0" relativeHeight="251658240" behindDoc="1" locked="0" layoutInCell="1" allowOverlap="1" wp14:anchorId="167CE69C" wp14:editId="50A7B388">
+            <wp:simplePos x="0" y="0"/>
+            <wp:positionH relativeFrom="margin">
+              <wp:align>center</wp:align>
+            </wp:positionH>
+            <wp:positionV relativeFrom="paragraph">
+              <wp:posOffset>433314</wp:posOffset>
+            </wp:positionV>
+            <wp:extent cx="5503545" cy="5503545"/>
+            <wp:effectExtent l="0" t="0" r="1905" b="1905"/>
+            <wp:wrapTight wrapText="bothSides">
+              <wp:wrapPolygon edited="0">
+                <wp:start x="0" y="0"/>
+                <wp:lineTo x="0" y="21533"/>
+                <wp:lineTo x="21533" y="21533"/>
+                <wp:lineTo x="21533" y="0"/>
+                <wp:lineTo x="0" y="0"/>
+              </wp:wrapPolygon>
+            </wp:wrapTight>
+            <wp:docPr id="1" name="Picture 1"/>
+            <wp:cNvGraphicFramePr>
+              <a:graphicFrameLocks xmlns:a="http://schemas.openxmlformats.org/drawingml/2006/main" noChangeAspect="1"/>
+            </wp:cNvGraphicFramePr>
+            <a:graphic xmlns:a="http://schemas.openxmlformats.org/drawingml/2006/main">
+              <a:graphicData uri="http://schemas.openxmlformats.org/drawingml/2006/picture">
+                <pic:pic xmlns:pic="http://schemas.openxmlformats.org/drawingml/2006/picture">
+                  <pic:nvPicPr>
+                    <pic:cNvPr id="1" name="Climb-Logger-Logo-v1.png"/>
+                    <pic:cNvPicPr/>
+                  </pic:nvPicPr>
+                  <pic:blipFill>
+                    <a:blip r:embed="rId8">
+                      <a:extLst>
+                        <a:ext uri="{28A0092B-C50C-407E-A947-70E740481C1C}">
+                          <a14:useLocalDpi xmlns:a14="http://schemas.microsoft.com/office/drawing/2010/main" val="0"/>
+                        </a:ext>
+                      </a:extLst>
+                    </a:blip>
+                    <a:stretch>
+                      <a:fillRect/>
+                    </a:stretch>
+                  </pic:blipFill>
+                  <pic:spPr>
+                    <a:xfrm>
+                      <a:off x="0" y="0"/>
+                      <a:ext cx="5503545" cy="5503545"/>
+                    </a:xfrm>
+                    <a:prstGeom prst="rect">
+                      <a:avLst/>
+                    </a:prstGeom>
+                  </pic:spPr>
+                </pic:pic>
+              </a:graphicData>
+            </a:graphic>
+            <wp14:sizeRelH relativeFrom="page">
+              <wp14:pctWidth>0</wp14:pctWidth>
+            </wp14:sizeRelH>
+            <wp14:sizeRelV relativeFrom="page">
+              <wp14:pctHeight>0</wp14:pctHeight>
+            </wp14:sizeRelV>
+          </wp:anchor>
+        </w:drawing>
+      </w:r>
+    </w:p>
+    <w:p>
+      <w:pPr>
+        <w:rPr>
+          <w:rFonts w:asciiTheme="majorHAnsi" w:eastAsiaTheme="majorEastAsia" w:hAnsiTheme="majorHAnsi" w:cstheme="majorBidi"/>
+          <w:color w:val="2E74B5" w:themeColor="accent1" w:themeShade="BF"/>
+          <w:sz w:val="52"/>
+          <w:szCs w:val="32"/>
+          <w:lang w:val="en-US"/>
+        </w:rPr>
+      </w:pPr>
+      <w:r>
+        <w:br w:type="page"/>
+      </w:r>
+    </w:p>
+    <w:sdt>
+      <w:sdtPr>
+        <w:rPr>
+          <w:rFonts w:asciiTheme="minorHAnsi" w:eastAsiaTheme="minorEastAsia" w:hAnsiTheme="minorHAnsi" w:cstheme="minorBidi"/>
+          <w:color w:val="auto"/>
+          <w:sz w:val="21"/>
+          <w:szCs w:val="21"/>
+        </w:rPr>
+        <w:id w:val="1119036841"/>
+        <w:docPartObj>
+          <w:docPartGallery w:val="Table of Contents"/>
+          <w:docPartUnique/>
+        </w:docPartObj>
+      </w:sdtPr>
+      <w:sdtEndPr>
+        <w:rPr>
+          <w:b/>
+          <w:bCs/>
+          <w:noProof/>
+        </w:rPr>
+      </w:sdtEndPr>
+      <w:sdtContent>
+        <w:p>
+          <w:pPr>
+            <w:pStyle w:val="TOCHeading"/>
+            <w:rPr>
+              <w:rStyle w:val="TitleChar"/>
+            </w:rPr>
+          </w:pPr>
+          <w:r>
+            <w:rPr>
+              <w:rStyle w:val="TitleChar"/>
+            </w:rPr>
+            <w:t>Table of Contents</w:t>
+          </w:r>
+        </w:p>
+        <w:p>
+          <w:pPr>
+            <w:pStyle w:val="TOC1"/>
+            <w:tabs>
+              <w:tab w:val="right" w:leader="dot" w:pos="9016"/>
+            </w:tabs>
+            <w:rPr>
+              <w:noProof/>
+              <w:sz w:val="22"/>
+              <w:szCs w:val="22"/>
+              <w:lang w:eastAsia="en-GB"/>
+            </w:rPr>
+          </w:pPr>
+          <w:r>
+            <w:fldChar w:fldCharType="begin"/>
+          </w:r>
+          <w:r>
+            <w:instrText xml:space="preserve"> TOC \o "1-3" \h \z \u </w:instrText>
+          </w:r>
+          <w:r>
+            <w:fldChar w:fldCharType="separate"/>
+          </w:r>
+        </w:p>
+        <w:p>
+          <w:pPr>
+            <w:pStyle w:val="TOC1"/>
+            <w:tabs>
+              <w:tab w:val="right" w:leader="dot" w:pos="9016"/>
+            </w:tabs>
+            <w:rPr>
+              <w:noProof/>
+              <w:sz w:val="22"/>
+              <w:szCs w:val="22"/>
+              <w:lang w:eastAsia="en-GB"/>
+            </w:rPr>
+          </w:pPr>
+          <w:hyperlink w:anchor="_Toc462406804" w:history="1">
+            <w:r>
+              <w:rPr>
+                <w:rStyle w:val="Hyperlink"/>
+                <w:noProof/>
+              </w:rPr>
+              <w:t>Analysis</w:t>
+            </w:r>
+            <w:r>
+              <w:rPr>
+                <w:noProof/>
+                <w:webHidden/>
+              </w:rPr>
+              <w:tab/>
+            </w:r>
+            <w:r>
+              <w:rPr>
+                <w:noProof/>
+                <w:webHidden/>
+              </w:rPr>
+              <w:fldChar w:fldCharType="begin"/>
+            </w:r>
+            <w:r>
+              <w:rPr>
+                <w:noProof/>
+                <w:webHidden/>
+              </w:rPr>
+              <w:instrText xml:space="preserve"> PAGEREF _Toc462406804 \h </w:instrText>
+            </w:r>
+            <w:r>
+              <w:rPr>
+                <w:noProof/>
+                <w:webHidden/>
+              </w:rPr>
+            </w:r>
+            <w:r>
+              <w:rPr>
+                <w:noProof/>
+                <w:webHidden/>
+              </w:rPr>
+              <w:fldChar w:fldCharType="separate"/>
+            </w:r>
+            <w:r>
+              <w:rPr>
+                <w:noProof/>
+                <w:webHidden/>
+              </w:rPr>
+              <w:t>3</w:t>
+            </w:r>
+            <w:r>
+              <w:rPr>
+                <w:noProof/>
+                <w:webHidden/>
+              </w:rPr>
+              <w:fldChar w:fldCharType="end"/>
+            </w:r>
+          </w:hyperlink>
+        </w:p>
+        <w:p>
+          <w:pPr>
+            <w:pStyle w:val="TOC2"/>
+            <w:tabs>
+              <w:tab w:val="right" w:leader="dot" w:pos="9016"/>
+            </w:tabs>
+            <w:rPr>
+              <w:rFonts w:cstheme="minorBidi"/>
+              <w:noProof/>
+              <w:sz w:val="22"/>
+              <w:szCs w:val="22"/>
+              <w:lang w:val="en-GB" w:eastAsia="en-GB"/>
+            </w:rPr>
+          </w:pPr>
+          <w:hyperlink w:anchor="_Toc462406805" w:history="1">
+            <w:r>
+              <w:rPr>
+                <w:rStyle w:val="Hyperlink"/>
+                <w:noProof/>
+              </w:rPr>
+              <w:t>Problem Identification</w:t>
+            </w:r>
+            <w:r>
+              <w:rPr>
+                <w:noProof/>
+                <w:webHidden/>
+              </w:rPr>
+              <w:tab/>
+            </w:r>
+            <w:r>
+              <w:rPr>
+                <w:noProof/>
+                <w:webHidden/>
+              </w:rPr>
+              <w:fldChar w:fldCharType="begin"/>
+            </w:r>
+            <w:r>
+              <w:rPr>
+                <w:noProof/>
+                <w:webHidden/>
+              </w:rPr>
+              <w:instrText xml:space="preserve"> PAGEREF _Toc462406805 \h </w:instrText>
+            </w:r>
+            <w:r>
+              <w:rPr>
+                <w:noProof/>
+                <w:webHidden/>
+              </w:rPr>
+            </w:r>
+            <w:r>
+              <w:rPr>
+                <w:noProof/>
+                <w:webHidden/>
+              </w:rPr>
+              <w:fldChar w:fldCharType="separate"/>
+            </w:r>
+            <w:r>
+              <w:rPr>
+                <w:noProof/>
+                <w:webHidden/>
+              </w:rPr>
+              <w:t>3</w:t>
+            </w:r>
+            <w:r>
+              <w:rPr>
+                <w:noProof/>
+                <w:webHidden/>
+              </w:rPr>
+              <w:fldChar w:fldCharType="end"/>
+            </w:r>
+          </w:hyperlink>
+        </w:p>
+        <w:p>
+          <w:pPr>
+            <w:pStyle w:val="TOC2"/>
+            <w:tabs>
+              <w:tab w:val="right" w:leader="dot" w:pos="9016"/>
+            </w:tabs>
+            <w:rPr>
+              <w:rFonts w:cstheme="minorBidi"/>
+              <w:noProof/>
+              <w:sz w:val="22"/>
+              <w:szCs w:val="22"/>
+              <w:lang w:val="en-GB" w:eastAsia="en-GB"/>
+            </w:rPr>
+          </w:pPr>
+          <w:hyperlink w:anchor="_Toc462406806" w:history="1">
+            <w:r>
+              <w:rPr>
+                <w:rStyle w:val="Hyperlink"/>
+                <w:noProof/>
+              </w:rPr>
+              <w:t>Stakeholders</w:t>
+            </w:r>
+            <w:r>
+              <w:rPr>
+                <w:noProof/>
+                <w:webHidden/>
+              </w:rPr>
+              <w:tab/>
+            </w:r>
+            <w:r>
+              <w:rPr>
+                <w:noProof/>
+                <w:webHidden/>
+              </w:rPr>
+              <w:fldChar w:fldCharType="begin"/>
+            </w:r>
+            <w:r>
+              <w:rPr>
+                <w:noProof/>
+                <w:webHidden/>
+              </w:rPr>
+              <w:instrText xml:space="preserve"> PAGEREF _Toc462406806 \h </w:instrText>
+            </w:r>
+            <w:r>
+              <w:rPr>
+                <w:noProof/>
+                <w:webHidden/>
+              </w:rPr>
+            </w:r>
+            <w:r>
+              <w:rPr>
+                <w:noProof/>
+                <w:webHidden/>
+              </w:rPr>
+              <w:fldChar w:fldCharType="separate"/>
+            </w:r>
+            <w:r>
+              <w:rPr>
+                <w:noProof/>
+                <w:webHidden/>
+              </w:rPr>
+              <w:t>3</w:t>
+            </w:r>
+            <w:r>
+              <w:rPr>
+                <w:noProof/>
+                <w:webHidden/>
+              </w:rPr>
+              <w:fldChar w:fldCharType="end"/>
+            </w:r>
+          </w:hyperlink>
+        </w:p>
+        <w:p>
+          <w:pPr>
+            <w:pStyle w:val="TOC2"/>
+            <w:tabs>
+              <w:tab w:val="right" w:leader="dot" w:pos="9016"/>
+            </w:tabs>
+            <w:rPr>
+              <w:rFonts w:cstheme="minorBidi"/>
+              <w:noProof/>
+              <w:sz w:val="22"/>
+              <w:szCs w:val="22"/>
+              <w:lang w:val="en-GB" w:eastAsia="en-GB"/>
+            </w:rPr>
+          </w:pPr>
+          <w:hyperlink w:anchor="_Toc462406807" w:history="1">
+            <w:r>
+              <w:rPr>
+                <w:rStyle w:val="Hyperlink"/>
+                <w:noProof/>
+              </w:rPr>
+              <w:t>Research</w:t>
+            </w:r>
+            <w:r>
+              <w:rPr>
+                <w:noProof/>
+                <w:webHidden/>
+              </w:rPr>
+              <w:tab/>
+            </w:r>
+            <w:r>
+              <w:rPr>
+                <w:noProof/>
+                <w:webHidden/>
+              </w:rPr>
+              <w:fldChar w:fldCharType="begin"/>
+            </w:r>
+            <w:r>
+              <w:rPr>
+                <w:noProof/>
+                <w:webHidden/>
+              </w:rPr>
+              <w:instrText xml:space="preserve"> PAGEREF _Toc462406807 \h </w:instrText>
+            </w:r>
+            <w:r>
+              <w:rPr>
+                <w:noProof/>
+                <w:webHidden/>
+              </w:rPr>
+            </w:r>
+            <w:r>
+              <w:rPr>
+                <w:noProof/>
+                <w:webHidden/>
+              </w:rPr>
+              <w:fldChar w:fldCharType="separate"/>
+            </w:r>
+            <w:r>
+              <w:rPr>
+                <w:noProof/>
+                <w:webHidden/>
+              </w:rPr>
+              <w:t>3</w:t>
+            </w:r>
+            <w:r>
+              <w:rPr>
+                <w:noProof/>
+                <w:webHidden/>
+              </w:rPr>
+              <w:fldChar w:fldCharType="end"/>
+            </w:r>
+          </w:hyperlink>
+        </w:p>
+        <w:p>
+          <w:pPr>
+            <w:pStyle w:val="TOC2"/>
+            <w:tabs>
+              <w:tab w:val="right" w:leader="dot" w:pos="9016"/>
+            </w:tabs>
+            <w:rPr>
+              <w:rFonts w:cstheme="minorBidi"/>
+              <w:noProof/>
+              <w:sz w:val="22"/>
+              <w:szCs w:val="22"/>
+              <w:lang w:val="en-GB" w:eastAsia="en-GB"/>
+            </w:rPr>
+          </w:pPr>
+          <w:hyperlink w:anchor="_Toc462406808" w:history="1">
+            <w:r>
+              <w:rPr>
+                <w:rStyle w:val="Hyperlink"/>
+                <w:noProof/>
+              </w:rPr>
+              <w:t>Specify the requirements</w:t>
+            </w:r>
+            <w:r>
+              <w:rPr>
+                <w:noProof/>
+                <w:webHidden/>
+              </w:rPr>
+              <w:tab/>
+            </w:r>
+            <w:r>
+              <w:rPr>
+                <w:noProof/>
+                <w:webHidden/>
+              </w:rPr>
+              <w:fldChar w:fldCharType="begin"/>
+            </w:r>
+            <w:r>
+              <w:rPr>
+                <w:noProof/>
+                <w:webHidden/>
+              </w:rPr>
+              <w:instrText xml:space="preserve"> PAGEREF _Toc462406808 \h </w:instrText>
+            </w:r>
+            <w:r>
+              <w:rPr>
+                <w:noProof/>
+                <w:webHidden/>
+              </w:rPr>
+            </w:r>
+            <w:r>
+              <w:rPr>
+                <w:noProof/>
+                <w:webHidden/>
+              </w:rPr>
+              <w:fldChar w:fldCharType="separate"/>
+            </w:r>
+            <w:r>
+              <w:rPr>
+                <w:noProof/>
+                <w:webHidden/>
+              </w:rPr>
+              <w:t>3</w:t>
+            </w:r>
+            <w:r>
+              <w:rPr>
+                <w:noProof/>
+                <w:webHidden/>
+              </w:rPr>
+              <w:fldChar w:fldCharType="end"/>
+            </w:r>
+          </w:hyperlink>
+        </w:p>
+        <w:p>
+          <w:pPr>
+            <w:pStyle w:val="TOC2"/>
+            <w:tabs>
+              <w:tab w:val="right" w:leader="dot" w:pos="9016"/>
+            </w:tabs>
+            <w:rPr>
+              <w:rFonts w:cstheme="minorBidi"/>
+              <w:noProof/>
+              <w:sz w:val="22"/>
+              <w:szCs w:val="22"/>
+              <w:lang w:val="en-GB" w:eastAsia="en-GB"/>
+            </w:rPr>
+          </w:pPr>
+          <w:hyperlink w:anchor="_Toc462406809" w:history="1">
+            <w:r>
+              <w:rPr>
+                <w:rStyle w:val="Hyperlink"/>
+                <w:noProof/>
+              </w:rPr>
+              <w:t>Computer Requirements</w:t>
+            </w:r>
+            <w:r>
+              <w:rPr>
+                <w:noProof/>
+                <w:webHidden/>
+              </w:rPr>
+              <w:tab/>
+            </w:r>
+            <w:r>
+              <w:rPr>
+                <w:noProof/>
+                <w:webHidden/>
+              </w:rPr>
+              <w:fldChar w:fldCharType="begin"/>
+            </w:r>
+            <w:r>
+              <w:rPr>
+                <w:noProof/>
+                <w:webHidden/>
+              </w:rPr>
+              <w:instrText xml:space="preserve"> PAGEREF _Toc462406809 \h </w:instrText>
+            </w:r>
+            <w:r>
+              <w:rPr>
+                <w:noProof/>
+                <w:webHidden/>
+              </w:rPr>
+            </w:r>
+            <w:r>
+              <w:rPr>
+                <w:noProof/>
+                <w:webHidden/>
+              </w:rPr>
+              <w:fldChar w:fldCharType="separate"/>
+            </w:r>
+            <w:r>
+              <w:rPr>
+                <w:noProof/>
+                <w:webHidden/>
+              </w:rPr>
+              <w:t>4</w:t>
+            </w:r>
+            <w:r>
+              <w:rPr>
+                <w:noProof/>
+                <w:webHidden/>
+              </w:rPr>
+              <w:fldChar w:fldCharType="end"/>
+            </w:r>
+          </w:hyperlink>
+        </w:p>
+        <w:p>
+          <w:r>
+            <w:rPr>
+              <w:b/>
+              <w:bCs/>
+              <w:noProof/>
+            </w:rPr>
+            <w:fldChar w:fldCharType="end"/>
+          </w:r>
+        </w:p>
+      </w:sdtContent>
+    </w:sdt>
+    <w:p/>
+    <w:p>
+      <w:pPr>
+        <w:rPr>
+          <w:rFonts w:asciiTheme="majorHAnsi" w:eastAsiaTheme="majorEastAsia" w:hAnsiTheme="majorHAnsi" w:cstheme="majorBidi"/>
+          <w:spacing w:val="-10"/>
+          <w:kern w:val="28"/>
+          <w:sz w:val="56"/>
+          <w:szCs w:val="56"/>
+        </w:rPr>
+      </w:pPr>
+      <w:r>
+        <w:br w:type="page"/>
+      </w:r>
+    </w:p>
+    <w:p>
+      <w:pPr>
+        <w:pStyle w:val="Heading1"/>
+      </w:pPr>
+      <w:bookmarkStart w:id="3" w:name="_Toc462406804"/>
+      <w:r>
+        <w:lastRenderedPageBreak/>
         <w:t>Analysis</w:t>
       </w:r>
-    </w:p>
-    <w:p>
-      <w:pPr>
-        <w:pStyle w:val="Heading1"/>
-      </w:pPr>
+      <w:bookmarkEnd w:id="3"/>
+    </w:p>
+    <w:p>
+      <w:pPr>
+        <w:pStyle w:val="Heading2"/>
+      </w:pPr>
+      <w:bookmarkStart w:id="4" w:name="_Toc462406805"/>
       <w:r>
         <w:t>Problem Identification</w:t>
       </w:r>
+      <w:bookmarkEnd w:id="4"/>
     </w:p>
     <w:p>
       <w:r>
@@ -26,7 +693,12 @@
         <w:t>few</w:t>
       </w:r>
       <w:r>
-        <w:t xml:space="preserve"> rock climbing log apps that allows the user to log every climb they have done</w:t>
+        <w:t xml:space="preserve"> rock climbing log apps that allows the user to log every c</w:t>
+      </w:r>
+      <w:bookmarkStart w:id="5" w:name="_GoBack"/>
+      <w:bookmarkEnd w:id="5"/>
+      <w:r>
+        <w:t>limb they have done</w:t>
       </w:r>
       <w:r>
         <w:t xml:space="preserve"> then display it whilst being able to save it securely on a computer or cloud.</w:t>
@@ -47,11 +719,13 @@
     </w:p>
     <w:p>
       <w:pPr>
-        <w:pStyle w:val="Heading1"/>
-      </w:pPr>
+        <w:pStyle w:val="Heading2"/>
+      </w:pPr>
+      <w:bookmarkStart w:id="6" w:name="_Toc462406806"/>
       <w:r>
         <w:t>Stakeholders</w:t>
       </w:r>
+      <w:bookmarkEnd w:id="6"/>
     </w:p>
     <w:p>
       <w:r>
@@ -68,11 +742,13 @@
     </w:p>
     <w:p>
       <w:pPr>
-        <w:pStyle w:val="Heading1"/>
-      </w:pPr>
+        <w:pStyle w:val="Heading2"/>
+      </w:pPr>
+      <w:bookmarkStart w:id="7" w:name="_Toc462406807"/>
       <w:r>
         <w:t>Research</w:t>
       </w:r>
+      <w:bookmarkEnd w:id="7"/>
     </w:p>
     <w:p>
       <w:r>
@@ -90,19 +766,29 @@
       <w:r>
         <w:t>.</w:t>
       </w:r>
-      <w:bookmarkStart w:id="0" w:name="_GoBack"/>
-      <w:bookmarkEnd w:id="0"/>
-    </w:p>
-    <w:p>
-      <w:pPr>
-        <w:pStyle w:val="Heading1"/>
-      </w:pPr>
+    </w:p>
+    <w:p>
+      <w:r>
+        <w:t>From this research I have found that the most important feature of the application must be its most basic features that they work properly, are found easily and the data is easily recalled and safely stored.</w:t>
+      </w:r>
+    </w:p>
+    <w:p>
+      <w:r>
+        <w:t>My program unlike the ones used for research will not sync to an online database so won’t have the ability to be accessed from multiple places and if you lose the data on your computer it is lost, a backup is not automatically made, this may be worrying to people as the don’t want to lose all their data and want it backed up to ‘the cloud’</w:t>
+      </w:r>
+    </w:p>
+    <w:p>
+      <w:pPr>
+        <w:pStyle w:val="Heading2"/>
+      </w:pPr>
+      <w:bookmarkStart w:id="8" w:name="_Toc462406808"/>
       <w:r>
         <w:t xml:space="preserve">Specify the </w:t>
       </w:r>
       <w:r>
         <w:t>requirements</w:t>
       </w:r>
+      <w:bookmarkEnd w:id="8"/>
     </w:p>
     <w:p>
       <w:pPr>
@@ -233,7 +919,11 @@
         </w:numPr>
       </w:pPr>
       <w:r>
+        <w:lastRenderedPageBreak/>
         <w:t>The data must be stored in a database</w:t>
+      </w:r>
+      <w:r>
+        <w:t xml:space="preserve"> or text file</w:t>
       </w:r>
     </w:p>
     <w:p>
@@ -295,6 +985,9 @@
       <w:r>
         <w:t>It must display the data aesthetically</w:t>
       </w:r>
+      <w:r>
+        <w:t xml:space="preserve"> either with a graph or a list of climbs</w:t>
+      </w:r>
     </w:p>
     <w:p>
       <w:pPr>
@@ -305,10 +998,49 @@
         </w:numPr>
       </w:pPr>
       <w:r>
-        <w:t>It must recommend the next climb based on previous climbs</w:t>
+        <w:t>It must recommend the next climb</w:t>
+      </w:r>
+      <w:r>
+        <w:t xml:space="preserve"> grade</w:t>
+      </w:r>
+      <w:r>
+        <w:t xml:space="preserve"> based on previous climbs</w:t>
+      </w:r>
+    </w:p>
+    <w:p>
+      <w:pPr>
+        <w:pStyle w:val="Heading2"/>
+      </w:pPr>
+      <w:bookmarkStart w:id="9" w:name="_Toc462406809"/>
+      <w:r>
+        <w:t>Computer Requirements</w:t>
+      </w:r>
+      <w:bookmarkEnd w:id="9"/>
+    </w:p>
+    <w:p>
+      <w:r>
+        <w:t>Processor: 1Ghz Pentium or better</w:t>
+      </w:r>
+      <w:r>
+        <w:br/>
+        <w:t>Memory: 512Mb DDR2 or better</w:t>
+      </w:r>
+      <w:r>
+        <w:br/>
+        <w:t>Video Cards: Integrated</w:t>
+      </w:r>
+      <w:r>
+        <w:br/>
+        <w:t>Keyboard and Mouse</w:t>
       </w:r>
     </w:p>
     <w:sectPr>
+      <w:headerReference w:type="even" r:id="rId9"/>
+      <w:headerReference w:type="default" r:id="rId10"/>
+      <w:footerReference w:type="even" r:id="rId11"/>
+      <w:footerReference w:type="default" r:id="rId12"/>
+      <w:headerReference w:type="first" r:id="rId13"/>
+      <w:footerReference w:type="first" r:id="rId14"/>
       <w:pgSz w:w="11906" w:h="16838"/>
       <w:pgMar w:top="1440" w:right="1440" w:bottom="1440" w:left="1440" w:header="708" w:footer="708" w:gutter="0"/>
       <w:cols w:space="708"/>
@@ -316,6 +1048,165 @@
     </w:sectPr>
   </w:body>
 </w:document>
+</file>
+
+<file path=word/endnotes.xml><?xml version="1.0" encoding="utf-8"?>
+<w:endnotes xmlns:wpc="http://schemas.microsoft.com/office/word/2010/wordprocessingCanvas" xmlns:cx="http://schemas.microsoft.com/office/drawing/2014/chartex" xmlns:cx1="http://schemas.microsoft.com/office/drawing/2015/9/8/chartex" xmlns:cx2="http://schemas.microsoft.com/office/drawing/2015/10/21/chartex" xmlns:mc="http://schemas.openxmlformats.org/markup-compatibility/2006" xmlns:o="urn:schemas-microsoft-com:office:office" xmlns:r="http://schemas.openxmlformats.org/officeDocument/2006/relationships" xmlns:m="http://schemas.openxmlformats.org/officeDocument/2006/math" xmlns:v="urn:schemas-microsoft-com:vml" xmlns:wp14="http://schemas.microsoft.com/office/word/2010/wordprocessingDrawing" xmlns:wp="http://schemas.openxmlformats.org/drawingml/2006/wordprocessingDrawing" xmlns:w10="urn:schemas-microsoft-com:office:word" xmlns:w="http://schemas.openxmlformats.org/wordprocessingml/2006/main" xmlns:w14="http://schemas.microsoft.com/office/word/2010/wordml" xmlns:w15="http://schemas.microsoft.com/office/word/2012/wordml" xmlns:w16se="http://schemas.microsoft.com/office/word/2015/wordml/symex" xmlns:wpg="http://schemas.microsoft.com/office/word/2010/wordprocessingGroup" xmlns:wpi="http://schemas.microsoft.com/office/word/2010/wordprocessingInk" xmlns:wne="http://schemas.microsoft.com/office/word/2006/wordml" xmlns:wps="http://schemas.microsoft.com/office/word/2010/wordprocessingShape" mc:Ignorable="w14 w15 w16se wp14">
+  <w:endnote w:type="separator" w:id="-1">
+    <w:p>
+      <w:pPr>
+        <w:spacing w:after="0" w:line="240" w:lineRule="auto"/>
+      </w:pPr>
+      <w:r>
+        <w:separator/>
+      </w:r>
+    </w:p>
+  </w:endnote>
+  <w:endnote w:type="continuationSeparator" w:id="0">
+    <w:p>
+      <w:pPr>
+        <w:spacing w:after="0" w:line="240" w:lineRule="auto"/>
+      </w:pPr>
+      <w:r>
+        <w:continuationSeparator/>
+      </w:r>
+    </w:p>
+  </w:endnote>
+</w:endnotes>
+</file>
+
+<file path=word/footer1.xml><?xml version="1.0" encoding="utf-8"?>
+<w:ftr xmlns:wpc="http://schemas.microsoft.com/office/word/2010/wordprocessingCanvas" xmlns:cx="http://schemas.microsoft.com/office/drawing/2014/chartex" xmlns:cx1="http://schemas.microsoft.com/office/drawing/2015/9/8/chartex" xmlns:cx2="http://schemas.microsoft.com/office/drawing/2015/10/21/chartex" xmlns:mc="http://schemas.openxmlformats.org/markup-compatibility/2006" xmlns:o="urn:schemas-microsoft-com:office:office" xmlns:r="http://schemas.openxmlformats.org/officeDocument/2006/relationships" xmlns:m="http://schemas.openxmlformats.org/officeDocument/2006/math" xmlns:v="urn:schemas-microsoft-com:vml" xmlns:wp14="http://schemas.microsoft.com/office/word/2010/wordprocessingDrawing" xmlns:wp="http://schemas.openxmlformats.org/drawingml/2006/wordprocessingDrawing" xmlns:w10="urn:schemas-microsoft-com:office:word" xmlns:w="http://schemas.openxmlformats.org/wordprocessingml/2006/main" xmlns:w14="http://schemas.microsoft.com/office/word/2010/wordml" xmlns:w15="http://schemas.microsoft.com/office/word/2012/wordml" xmlns:w16se="http://schemas.microsoft.com/office/word/2015/wordml/symex" xmlns:wpg="http://schemas.microsoft.com/office/word/2010/wordprocessingGroup" xmlns:wpi="http://schemas.microsoft.com/office/word/2010/wordprocessingInk" xmlns:wne="http://schemas.microsoft.com/office/word/2006/wordml" xmlns:wps="http://schemas.microsoft.com/office/word/2010/wordprocessingShape" mc:Ignorable="w14 w15 w16se wp14">
+  <w:p>
+    <w:pPr>
+      <w:pStyle w:val="Footer"/>
+    </w:pPr>
+  </w:p>
+</w:ftr>
+</file>
+
+<file path=word/footer2.xml><?xml version="1.0" encoding="utf-8"?>
+<w:ftr xmlns:wpc="http://schemas.microsoft.com/office/word/2010/wordprocessingCanvas" xmlns:cx="http://schemas.microsoft.com/office/drawing/2014/chartex" xmlns:cx1="http://schemas.microsoft.com/office/drawing/2015/9/8/chartex" xmlns:cx2="http://schemas.microsoft.com/office/drawing/2015/10/21/chartex" xmlns:mc="http://schemas.openxmlformats.org/markup-compatibility/2006" xmlns:o="urn:schemas-microsoft-com:office:office" xmlns:r="http://schemas.openxmlformats.org/officeDocument/2006/relationships" xmlns:m="http://schemas.openxmlformats.org/officeDocument/2006/math" xmlns:v="urn:schemas-microsoft-com:vml" xmlns:wp14="http://schemas.microsoft.com/office/word/2010/wordprocessingDrawing" xmlns:wp="http://schemas.openxmlformats.org/drawingml/2006/wordprocessingDrawing" xmlns:w10="urn:schemas-microsoft-com:office:word" xmlns:w="http://schemas.openxmlformats.org/wordprocessingml/2006/main" xmlns:w14="http://schemas.microsoft.com/office/word/2010/wordml" xmlns:w15="http://schemas.microsoft.com/office/word/2012/wordml" xmlns:w16se="http://schemas.microsoft.com/office/word/2015/wordml/symex" xmlns:wpg="http://schemas.microsoft.com/office/word/2010/wordprocessingGroup" xmlns:wpi="http://schemas.microsoft.com/office/word/2010/wordprocessingInk" xmlns:wne="http://schemas.microsoft.com/office/word/2006/wordml" xmlns:wps="http://schemas.microsoft.com/office/word/2010/wordprocessingShape" mc:Ignorable="w14 w15 w16se wp14">
+  <w:p>
+    <w:pPr>
+      <w:pStyle w:val="Footer"/>
+    </w:pPr>
+  </w:p>
+</w:ftr>
+</file>
+
+<file path=word/footer3.xml><?xml version="1.0" encoding="utf-8"?>
+<w:ftr xmlns:wpc="http://schemas.microsoft.com/office/word/2010/wordprocessingCanvas" xmlns:cx="http://schemas.microsoft.com/office/drawing/2014/chartex" xmlns:cx1="http://schemas.microsoft.com/office/drawing/2015/9/8/chartex" xmlns:cx2="http://schemas.microsoft.com/office/drawing/2015/10/21/chartex" xmlns:mc="http://schemas.openxmlformats.org/markup-compatibility/2006" xmlns:o="urn:schemas-microsoft-com:office:office" xmlns:r="http://schemas.openxmlformats.org/officeDocument/2006/relationships" xmlns:m="http://schemas.openxmlformats.org/officeDocument/2006/math" xmlns:v="urn:schemas-microsoft-com:vml" xmlns:wp14="http://schemas.microsoft.com/office/word/2010/wordprocessingDrawing" xmlns:wp="http://schemas.openxmlformats.org/drawingml/2006/wordprocessingDrawing" xmlns:w10="urn:schemas-microsoft-com:office:word" xmlns:w="http://schemas.openxmlformats.org/wordprocessingml/2006/main" xmlns:w14="http://schemas.microsoft.com/office/word/2010/wordml" xmlns:w15="http://schemas.microsoft.com/office/word/2012/wordml" xmlns:w16se="http://schemas.microsoft.com/office/word/2015/wordml/symex" xmlns:wpg="http://schemas.microsoft.com/office/word/2010/wordprocessingGroup" xmlns:wpi="http://schemas.microsoft.com/office/word/2010/wordprocessingInk" xmlns:wne="http://schemas.microsoft.com/office/word/2006/wordml" xmlns:wps="http://schemas.microsoft.com/office/word/2010/wordprocessingShape" mc:Ignorable="w14 w15 w16se wp14">
+  <w:p>
+    <w:pPr>
+      <w:pStyle w:val="Footer"/>
+    </w:pPr>
+  </w:p>
+</w:ftr>
+</file>
+
+<file path=word/footnotes.xml><?xml version="1.0" encoding="utf-8"?>
+<w:footnotes xmlns:wpc="http://schemas.microsoft.com/office/word/2010/wordprocessingCanvas" xmlns:cx="http://schemas.microsoft.com/office/drawing/2014/chartex" xmlns:cx1="http://schemas.microsoft.com/office/drawing/2015/9/8/chartex" xmlns:cx2="http://schemas.microsoft.com/office/drawing/2015/10/21/chartex" xmlns:mc="http://schemas.openxmlformats.org/markup-compatibility/2006" xmlns:o="urn:schemas-microsoft-com:office:office" xmlns:r="http://schemas.openxmlformats.org/officeDocument/2006/relationships" xmlns:m="http://schemas.openxmlformats.org/officeDocument/2006/math" xmlns:v="urn:schemas-microsoft-com:vml" xmlns:wp14="http://schemas.microsoft.com/office/word/2010/wordprocessingDrawing" xmlns:wp="http://schemas.openxmlformats.org/drawingml/2006/wordprocessingDrawing" xmlns:w10="urn:schemas-microsoft-com:office:word" xmlns:w="http://schemas.openxmlformats.org/wordprocessingml/2006/main" xmlns:w14="http://schemas.microsoft.com/office/word/2010/wordml" xmlns:w15="http://schemas.microsoft.com/office/word/2012/wordml" xmlns:w16se="http://schemas.microsoft.com/office/word/2015/wordml/symex" xmlns:wpg="http://schemas.microsoft.com/office/word/2010/wordprocessingGroup" xmlns:wpi="http://schemas.microsoft.com/office/word/2010/wordprocessingInk" xmlns:wne="http://schemas.microsoft.com/office/word/2006/wordml" xmlns:wps="http://schemas.microsoft.com/office/word/2010/wordprocessingShape" mc:Ignorable="w14 w15 w16se wp14">
+  <w:footnote w:type="separator" w:id="-1">
+    <w:p>
+      <w:pPr>
+        <w:spacing w:after="0" w:line="240" w:lineRule="auto"/>
+      </w:pPr>
+      <w:r>
+        <w:separator/>
+      </w:r>
+    </w:p>
+  </w:footnote>
+  <w:footnote w:type="continuationSeparator" w:id="0">
+    <w:p>
+      <w:pPr>
+        <w:spacing w:after="0" w:line="240" w:lineRule="auto"/>
+      </w:pPr>
+      <w:r>
+        <w:continuationSeparator/>
+      </w:r>
+    </w:p>
+  </w:footnote>
+</w:footnotes>
+</file>
+
+<file path=word/header1.xml><?xml version="1.0" encoding="utf-8"?>
+<w:hdr xmlns:wpc="http://schemas.microsoft.com/office/word/2010/wordprocessingCanvas" xmlns:cx="http://schemas.microsoft.com/office/drawing/2014/chartex" xmlns:cx1="http://schemas.microsoft.com/office/drawing/2015/9/8/chartex" xmlns:cx2="http://schemas.microsoft.com/office/drawing/2015/10/21/chartex" xmlns:mc="http://schemas.openxmlformats.org/markup-compatibility/2006" xmlns:o="urn:schemas-microsoft-com:office:office" xmlns:r="http://schemas.openxmlformats.org/officeDocument/2006/relationships" xmlns:m="http://schemas.openxmlformats.org/officeDocument/2006/math" xmlns:v="urn:schemas-microsoft-com:vml" xmlns:wp14="http://schemas.microsoft.com/office/word/2010/wordprocessingDrawing" xmlns:wp="http://schemas.openxmlformats.org/drawingml/2006/wordprocessingDrawing" xmlns:w10="urn:schemas-microsoft-com:office:word" xmlns:w="http://schemas.openxmlformats.org/wordprocessingml/2006/main" xmlns:w14="http://schemas.microsoft.com/office/word/2010/wordml" xmlns:w15="http://schemas.microsoft.com/office/word/2012/wordml" xmlns:w16se="http://schemas.microsoft.com/office/word/2015/wordml/symex" xmlns:wpg="http://schemas.microsoft.com/office/word/2010/wordprocessingGroup" xmlns:wpi="http://schemas.microsoft.com/office/word/2010/wordprocessingInk" xmlns:wne="http://schemas.microsoft.com/office/word/2006/wordml" xmlns:wps="http://schemas.microsoft.com/office/word/2010/wordprocessingShape" mc:Ignorable="w14 w15 w16se wp14">
+  <w:p>
+    <w:pPr>
+      <w:pStyle w:val="Header"/>
+    </w:pPr>
+  </w:p>
+</w:hdr>
+</file>
+
+<file path=word/header2.xml><?xml version="1.0" encoding="utf-8"?>
+<w:hdr xmlns:wpc="http://schemas.microsoft.com/office/word/2010/wordprocessingCanvas" xmlns:cx="http://schemas.microsoft.com/office/drawing/2014/chartex" xmlns:cx1="http://schemas.microsoft.com/office/drawing/2015/9/8/chartex" xmlns:cx2="http://schemas.microsoft.com/office/drawing/2015/10/21/chartex" xmlns:mc="http://schemas.openxmlformats.org/markup-compatibility/2006" xmlns:o="urn:schemas-microsoft-com:office:office" xmlns:r="http://schemas.openxmlformats.org/officeDocument/2006/relationships" xmlns:m="http://schemas.openxmlformats.org/officeDocument/2006/math" xmlns:v="urn:schemas-microsoft-com:vml" xmlns:wp14="http://schemas.microsoft.com/office/word/2010/wordprocessingDrawing" xmlns:wp="http://schemas.openxmlformats.org/drawingml/2006/wordprocessingDrawing" xmlns:w10="urn:schemas-microsoft-com:office:word" xmlns:w="http://schemas.openxmlformats.org/wordprocessingml/2006/main" xmlns:w14="http://schemas.microsoft.com/office/word/2010/wordml" xmlns:w15="http://schemas.microsoft.com/office/word/2012/wordml" xmlns:w16se="http://schemas.microsoft.com/office/word/2015/wordml/symex" xmlns:wpg="http://schemas.microsoft.com/office/word/2010/wordprocessingGroup" xmlns:wpi="http://schemas.microsoft.com/office/word/2010/wordprocessingInk" xmlns:wne="http://schemas.microsoft.com/office/word/2006/wordml" xmlns:wps="http://schemas.microsoft.com/office/word/2010/wordprocessingShape" mc:Ignorable="w14 w15 w16se wp14">
+  <w:sdt>
+    <w:sdtPr>
+      <w:id w:val="81737223"/>
+      <w:docPartObj>
+        <w:docPartGallery w:val="Watermarks"/>
+        <w:docPartUnique/>
+      </w:docPartObj>
+    </w:sdtPr>
+    <w:sdtEndPr/>
+    <w:sdtContent>
+      <w:p>
+        <w:pPr>
+          <w:pStyle w:val="Header"/>
+        </w:pPr>
+        <w:r>
+          <w:rPr>
+            <w:noProof/>
+            <w:lang w:val="en-US"/>
+          </w:rPr>
+          <w:pict>
+            <v:shapetype id="_x0000_t136" coordsize="21600,21600" o:spt="136" adj="10800" path="m@7,l@8,m@5,21600l@6,21600e">
+              <v:formulas>
+                <v:f eqn="sum #0 0 10800"/>
+                <v:f eqn="prod #0 2 1"/>
+                <v:f eqn="sum 21600 0 @1"/>
+                <v:f eqn="sum 0 0 @2"/>
+                <v:f eqn="sum 21600 0 @3"/>
+                <v:f eqn="if @0 @3 0"/>
+                <v:f eqn="if @0 21600 @1"/>
+                <v:f eqn="if @0 0 @2"/>
+                <v:f eqn="if @0 @4 21600"/>
+                <v:f eqn="mid @5 @6"/>
+                <v:f eqn="mid @8 @5"/>
+                <v:f eqn="mid @7 @8"/>
+                <v:f eqn="mid @6 @7"/>
+                <v:f eqn="sum @6 0 @5"/>
+              </v:formulas>
+              <v:path textpathok="t" o:connecttype="custom" o:connectlocs="@9,0;@10,10800;@11,21600;@12,10800" o:connectangles="270,180,90,0"/>
+              <v:textpath on="t" fitshape="t"/>
+              <v:handles>
+                <v:h position="#0,bottomRight" xrange="6629,14971"/>
+              </v:handles>
+              <o:lock v:ext="edit" text="t" shapetype="t"/>
+            </v:shapetype>
+            <v:shape id="PowerPlusWaterMarkObject357831064" o:spid="_x0000_s2049" type="#_x0000_t136" style="position:absolute;margin-left:0;margin-top:0;width:412.4pt;height:247.45pt;rotation:315;z-index:-251658752;mso-position-horizontal:center;mso-position-horizontal-relative:margin;mso-position-vertical:center;mso-position-vertical-relative:margin" o:allowincell="f" fillcolor="silver" stroked="f">
+              <v:fill opacity=".5"/>
+              <v:textpath style="font-family:&quot;Calibri&quot;;font-size:1pt" string="DRAFT"/>
+              <w10:wrap anchorx="margin" anchory="margin"/>
+            </v:shape>
+          </w:pict>
+        </w:r>
+      </w:p>
+    </w:sdtContent>
+  </w:sdt>
+</w:hdr>
+</file>
+
+<file path=word/header3.xml><?xml version="1.0" encoding="utf-8"?>
+<w:hdr xmlns:wpc="http://schemas.microsoft.com/office/word/2010/wordprocessingCanvas" xmlns:cx="http://schemas.microsoft.com/office/drawing/2014/chartex" xmlns:cx1="http://schemas.microsoft.com/office/drawing/2015/9/8/chartex" xmlns:cx2="http://schemas.microsoft.com/office/drawing/2015/10/21/chartex" xmlns:mc="http://schemas.openxmlformats.org/markup-compatibility/2006" xmlns:o="urn:schemas-microsoft-com:office:office" xmlns:r="http://schemas.openxmlformats.org/officeDocument/2006/relationships" xmlns:m="http://schemas.openxmlformats.org/officeDocument/2006/math" xmlns:v="urn:schemas-microsoft-com:vml" xmlns:wp14="http://schemas.microsoft.com/office/word/2010/wordprocessingDrawing" xmlns:wp="http://schemas.openxmlformats.org/drawingml/2006/wordprocessingDrawing" xmlns:w10="urn:schemas-microsoft-com:office:word" xmlns:w="http://schemas.openxmlformats.org/wordprocessingml/2006/main" xmlns:w14="http://schemas.microsoft.com/office/word/2010/wordml" xmlns:w15="http://schemas.microsoft.com/office/word/2012/wordml" xmlns:w16se="http://schemas.microsoft.com/office/word/2015/wordml/symex" xmlns:wpg="http://schemas.microsoft.com/office/word/2010/wordprocessingGroup" xmlns:wpi="http://schemas.microsoft.com/office/word/2010/wordprocessingInk" xmlns:wne="http://schemas.microsoft.com/office/word/2006/wordml" xmlns:wps="http://schemas.microsoft.com/office/word/2010/wordprocessingShape" mc:Ignorable="w14 w15 w16se wp14">
+  <w:p>
+    <w:pPr>
+      <w:pStyle w:val="Header"/>
+    </w:pPr>
+  </w:p>
+</w:hdr>
 </file>
 
 <file path=word/numbering.xml><?xml version="1.0" encoding="utf-8"?>
@@ -533,15 +1424,15 @@
   <w:docDefaults>
     <w:rPrDefault>
       <w:rPr>
-        <w:rFonts w:asciiTheme="minorHAnsi" w:eastAsiaTheme="minorHAnsi" w:hAnsiTheme="minorHAnsi" w:cstheme="minorBidi"/>
-        <w:sz w:val="22"/>
-        <w:szCs w:val="22"/>
+        <w:rFonts w:asciiTheme="minorHAnsi" w:eastAsiaTheme="minorEastAsia" w:hAnsiTheme="minorHAnsi" w:cstheme="minorBidi"/>
+        <w:sz w:val="21"/>
+        <w:szCs w:val="21"/>
         <w:lang w:val="en-GB" w:eastAsia="en-US" w:bidi="ar-SA"/>
       </w:rPr>
     </w:rPrDefault>
     <w:pPrDefault>
       <w:pPr>
-        <w:spacing w:after="160" w:line="259" w:lineRule="auto"/>
+        <w:spacing w:after="160" w:line="300" w:lineRule="auto"/>
       </w:pPr>
     </w:pPrDefault>
   </w:docDefaults>
@@ -922,6 +1813,7 @@
   <w:style w:type="paragraph" w:default="1" w:styleId="Normal">
     <w:name w:val="Normal"/>
     <w:qFormat/>
+    <w:rsid w:val="00921C5E"/>
   </w:style>
   <w:style w:type="paragraph" w:styleId="Heading1">
     <w:name w:val="heading 1"/>
@@ -930,18 +1822,202 @@
     <w:link w:val="Heading1Char"/>
     <w:uiPriority w:val="9"/>
     <w:qFormat/>
-    <w:rsid w:val="003C1764"/>
+    <w:rsid w:val="00921C5E"/>
     <w:pPr>
       <w:keepNext/>
       <w:keepLines/>
-      <w:spacing w:before="240" w:after="0"/>
+      <w:spacing w:before="320" w:after="80" w:line="240" w:lineRule="auto"/>
+      <w:jc w:val="center"/>
       <w:outlineLvl w:val="0"/>
     </w:pPr>
     <w:rPr>
       <w:rFonts w:asciiTheme="majorHAnsi" w:eastAsiaTheme="majorEastAsia" w:hAnsiTheme="majorHAnsi" w:cstheme="majorBidi"/>
       <w:color w:val="2E74B5" w:themeColor="accent1" w:themeShade="BF"/>
+      <w:sz w:val="40"/>
+      <w:szCs w:val="40"/>
+    </w:rPr>
+  </w:style>
+  <w:style w:type="paragraph" w:styleId="Heading2">
+    <w:name w:val="heading 2"/>
+    <w:basedOn w:val="Normal"/>
+    <w:next w:val="Normal"/>
+    <w:link w:val="Heading2Char"/>
+    <w:uiPriority w:val="9"/>
+    <w:unhideWhenUsed/>
+    <w:qFormat/>
+    <w:rsid w:val="00921C5E"/>
+    <w:pPr>
+      <w:keepNext/>
+      <w:keepLines/>
+      <w:spacing w:before="160" w:after="40" w:line="240" w:lineRule="auto"/>
+      <w:jc w:val="center"/>
+      <w:outlineLvl w:val="1"/>
+    </w:pPr>
+    <w:rPr>
+      <w:rFonts w:asciiTheme="majorHAnsi" w:eastAsiaTheme="majorEastAsia" w:hAnsiTheme="majorHAnsi" w:cstheme="majorBidi"/>
       <w:sz w:val="32"/>
       <w:szCs w:val="32"/>
+    </w:rPr>
+  </w:style>
+  <w:style w:type="paragraph" w:styleId="Heading3">
+    <w:name w:val="heading 3"/>
+    <w:basedOn w:val="Normal"/>
+    <w:next w:val="Normal"/>
+    <w:link w:val="Heading3Char"/>
+    <w:uiPriority w:val="9"/>
+    <w:semiHidden/>
+    <w:unhideWhenUsed/>
+    <w:qFormat/>
+    <w:rsid w:val="00921C5E"/>
+    <w:pPr>
+      <w:keepNext/>
+      <w:keepLines/>
+      <w:spacing w:before="160" w:after="0" w:line="240" w:lineRule="auto"/>
+      <w:outlineLvl w:val="2"/>
+    </w:pPr>
+    <w:rPr>
+      <w:rFonts w:asciiTheme="majorHAnsi" w:eastAsiaTheme="majorEastAsia" w:hAnsiTheme="majorHAnsi" w:cstheme="majorBidi"/>
+      <w:sz w:val="32"/>
+      <w:szCs w:val="32"/>
+    </w:rPr>
+  </w:style>
+  <w:style w:type="paragraph" w:styleId="Heading4">
+    <w:name w:val="heading 4"/>
+    <w:basedOn w:val="Normal"/>
+    <w:next w:val="Normal"/>
+    <w:link w:val="Heading4Char"/>
+    <w:uiPriority w:val="9"/>
+    <w:semiHidden/>
+    <w:unhideWhenUsed/>
+    <w:qFormat/>
+    <w:rsid w:val="00921C5E"/>
+    <w:pPr>
+      <w:keepNext/>
+      <w:keepLines/>
+      <w:spacing w:before="80" w:after="0"/>
+      <w:outlineLvl w:val="3"/>
+    </w:pPr>
+    <w:rPr>
+      <w:rFonts w:asciiTheme="majorHAnsi" w:eastAsiaTheme="majorEastAsia" w:hAnsiTheme="majorHAnsi" w:cstheme="majorBidi"/>
+      <w:i/>
+      <w:iCs/>
+      <w:sz w:val="30"/>
+      <w:szCs w:val="30"/>
+    </w:rPr>
+  </w:style>
+  <w:style w:type="paragraph" w:styleId="Heading5">
+    <w:name w:val="heading 5"/>
+    <w:basedOn w:val="Normal"/>
+    <w:next w:val="Normal"/>
+    <w:link w:val="Heading5Char"/>
+    <w:uiPriority w:val="9"/>
+    <w:semiHidden/>
+    <w:unhideWhenUsed/>
+    <w:qFormat/>
+    <w:rsid w:val="00921C5E"/>
+    <w:pPr>
+      <w:keepNext/>
+      <w:keepLines/>
+      <w:spacing w:before="40" w:after="0"/>
+      <w:outlineLvl w:val="4"/>
+    </w:pPr>
+    <w:rPr>
+      <w:rFonts w:asciiTheme="majorHAnsi" w:eastAsiaTheme="majorEastAsia" w:hAnsiTheme="majorHAnsi" w:cstheme="majorBidi"/>
+      <w:sz w:val="28"/>
+      <w:szCs w:val="28"/>
+    </w:rPr>
+  </w:style>
+  <w:style w:type="paragraph" w:styleId="Heading6">
+    <w:name w:val="heading 6"/>
+    <w:basedOn w:val="Normal"/>
+    <w:next w:val="Normal"/>
+    <w:link w:val="Heading6Char"/>
+    <w:uiPriority w:val="9"/>
+    <w:semiHidden/>
+    <w:unhideWhenUsed/>
+    <w:qFormat/>
+    <w:rsid w:val="00921C5E"/>
+    <w:pPr>
+      <w:keepNext/>
+      <w:keepLines/>
+      <w:spacing w:before="40" w:after="0"/>
+      <w:outlineLvl w:val="5"/>
+    </w:pPr>
+    <w:rPr>
+      <w:rFonts w:asciiTheme="majorHAnsi" w:eastAsiaTheme="majorEastAsia" w:hAnsiTheme="majorHAnsi" w:cstheme="majorBidi"/>
+      <w:i/>
+      <w:iCs/>
+      <w:sz w:val="26"/>
+      <w:szCs w:val="26"/>
+    </w:rPr>
+  </w:style>
+  <w:style w:type="paragraph" w:styleId="Heading7">
+    <w:name w:val="heading 7"/>
+    <w:basedOn w:val="Normal"/>
+    <w:next w:val="Normal"/>
+    <w:link w:val="Heading7Char"/>
+    <w:uiPriority w:val="9"/>
+    <w:semiHidden/>
+    <w:unhideWhenUsed/>
+    <w:qFormat/>
+    <w:rsid w:val="00921C5E"/>
+    <w:pPr>
+      <w:keepNext/>
+      <w:keepLines/>
+      <w:spacing w:before="40" w:after="0"/>
+      <w:outlineLvl w:val="6"/>
+    </w:pPr>
+    <w:rPr>
+      <w:rFonts w:asciiTheme="majorHAnsi" w:eastAsiaTheme="majorEastAsia" w:hAnsiTheme="majorHAnsi" w:cstheme="majorBidi"/>
+      <w:sz w:val="24"/>
+      <w:szCs w:val="24"/>
+    </w:rPr>
+  </w:style>
+  <w:style w:type="paragraph" w:styleId="Heading8">
+    <w:name w:val="heading 8"/>
+    <w:basedOn w:val="Normal"/>
+    <w:next w:val="Normal"/>
+    <w:link w:val="Heading8Char"/>
+    <w:uiPriority w:val="9"/>
+    <w:semiHidden/>
+    <w:unhideWhenUsed/>
+    <w:qFormat/>
+    <w:rsid w:val="00921C5E"/>
+    <w:pPr>
+      <w:keepNext/>
+      <w:keepLines/>
+      <w:spacing w:before="40" w:after="0"/>
+      <w:outlineLvl w:val="7"/>
+    </w:pPr>
+    <w:rPr>
+      <w:rFonts w:asciiTheme="majorHAnsi" w:eastAsiaTheme="majorEastAsia" w:hAnsiTheme="majorHAnsi" w:cstheme="majorBidi"/>
+      <w:i/>
+      <w:iCs/>
+      <w:sz w:val="22"/>
+      <w:szCs w:val="22"/>
+    </w:rPr>
+  </w:style>
+  <w:style w:type="paragraph" w:styleId="Heading9">
+    <w:name w:val="heading 9"/>
+    <w:basedOn w:val="Normal"/>
+    <w:next w:val="Normal"/>
+    <w:link w:val="Heading9Char"/>
+    <w:uiPriority w:val="9"/>
+    <w:semiHidden/>
+    <w:unhideWhenUsed/>
+    <w:qFormat/>
+    <w:rsid w:val="00921C5E"/>
+    <w:pPr>
+      <w:keepNext/>
+      <w:keepLines/>
+      <w:spacing w:before="40" w:after="0"/>
+      <w:outlineLvl w:val="8"/>
+    </w:pPr>
+    <w:rPr>
+      <w:b/>
+      <w:bCs/>
+      <w:i/>
+      <w:iCs/>
     </w:rPr>
   </w:style>
   <w:style w:type="character" w:default="1" w:styleId="DefaultParagraphFont">
@@ -978,17 +2054,23 @@
     <w:link w:val="TitleChar"/>
     <w:uiPriority w:val="10"/>
     <w:qFormat/>
-    <w:rsid w:val="003C1764"/>
+    <w:rsid w:val="00921C5E"/>
     <w:pPr>
-      <w:spacing w:after="0" w:line="240" w:lineRule="auto"/>
+      <w:pBdr>
+        <w:top w:val="single" w:sz="6" w:space="8" w:color="A5A5A5" w:themeColor="accent3"/>
+        <w:bottom w:val="single" w:sz="6" w:space="8" w:color="A5A5A5" w:themeColor="accent3"/>
+      </w:pBdr>
+      <w:spacing w:after="400" w:line="240" w:lineRule="auto"/>
       <w:contextualSpacing/>
+      <w:jc w:val="center"/>
     </w:pPr>
     <w:rPr>
       <w:rFonts w:asciiTheme="majorHAnsi" w:eastAsiaTheme="majorEastAsia" w:hAnsiTheme="majorHAnsi" w:cstheme="majorBidi"/>
-      <w:spacing w:val="-10"/>
-      <w:kern w:val="28"/>
-      <w:sz w:val="56"/>
-      <w:szCs w:val="56"/>
+      <w:caps/>
+      <w:color w:val="44546A" w:themeColor="text2"/>
+      <w:spacing w:val="30"/>
+      <w:sz w:val="72"/>
+      <w:szCs w:val="72"/>
     </w:rPr>
   </w:style>
   <w:style w:type="character" w:customStyle="1" w:styleId="TitleChar">
@@ -996,13 +2078,14 @@
     <w:basedOn w:val="DefaultParagraphFont"/>
     <w:link w:val="Title"/>
     <w:uiPriority w:val="10"/>
-    <w:rsid w:val="003C1764"/>
+    <w:rsid w:val="00921C5E"/>
     <w:rPr>
       <w:rFonts w:asciiTheme="majorHAnsi" w:eastAsiaTheme="majorEastAsia" w:hAnsiTheme="majorHAnsi" w:cstheme="majorBidi"/>
-      <w:spacing w:val="-10"/>
-      <w:kern w:val="28"/>
-      <w:sz w:val="56"/>
-      <w:szCs w:val="56"/>
+      <w:caps/>
+      <w:color w:val="44546A" w:themeColor="text2"/>
+      <w:spacing w:val="30"/>
+      <w:sz w:val="72"/>
+      <w:szCs w:val="72"/>
     </w:rPr>
   </w:style>
   <w:style w:type="character" w:customStyle="1" w:styleId="Heading1Char">
@@ -1010,12 +2093,12 @@
     <w:basedOn w:val="DefaultParagraphFont"/>
     <w:link w:val="Heading1"/>
     <w:uiPriority w:val="9"/>
-    <w:rsid w:val="003C1764"/>
+    <w:rsid w:val="00921C5E"/>
     <w:rPr>
       <w:rFonts w:asciiTheme="majorHAnsi" w:eastAsiaTheme="majorEastAsia" w:hAnsiTheme="majorHAnsi" w:cstheme="majorBidi"/>
       <w:color w:val="2E74B5" w:themeColor="accent1" w:themeShade="BF"/>
-      <w:sz w:val="32"/>
-      <w:szCs w:val="32"/>
+      <w:sz w:val="40"/>
+      <w:szCs w:val="40"/>
     </w:rPr>
   </w:style>
   <w:style w:type="paragraph" w:styleId="ListParagraph">
@@ -1028,6 +2111,453 @@
       <w:ind w:left="720"/>
       <w:contextualSpacing/>
     </w:pPr>
+  </w:style>
+  <w:style w:type="paragraph" w:styleId="TOCHeading">
+    <w:name w:val="TOC Heading"/>
+    <w:basedOn w:val="Heading1"/>
+    <w:next w:val="Normal"/>
+    <w:uiPriority w:val="39"/>
+    <w:unhideWhenUsed/>
+    <w:qFormat/>
+    <w:rsid w:val="00921C5E"/>
+    <w:pPr>
+      <w:outlineLvl w:val="9"/>
+    </w:pPr>
+  </w:style>
+  <w:style w:type="paragraph" w:styleId="TOC1">
+    <w:name w:val="toc 1"/>
+    <w:basedOn w:val="Normal"/>
+    <w:next w:val="Normal"/>
+    <w:autoRedefine/>
+    <w:uiPriority w:val="39"/>
+    <w:unhideWhenUsed/>
+    <w:rsid w:val="00921C5E"/>
+    <w:pPr>
+      <w:spacing w:after="100"/>
+    </w:pPr>
+  </w:style>
+  <w:style w:type="character" w:styleId="Hyperlink">
+    <w:name w:val="Hyperlink"/>
+    <w:basedOn w:val="DefaultParagraphFont"/>
+    <w:uiPriority w:val="99"/>
+    <w:unhideWhenUsed/>
+    <w:rsid w:val="00921C5E"/>
+    <w:rPr>
+      <w:color w:val="0563C1" w:themeColor="hyperlink"/>
+      <w:u w:val="single"/>
+    </w:rPr>
+  </w:style>
+  <w:style w:type="paragraph" w:styleId="TOC2">
+    <w:name w:val="toc 2"/>
+    <w:basedOn w:val="Normal"/>
+    <w:next w:val="Normal"/>
+    <w:autoRedefine/>
+    <w:uiPriority w:val="39"/>
+    <w:unhideWhenUsed/>
+    <w:rsid w:val="00921C5E"/>
+    <w:pPr>
+      <w:spacing w:after="100"/>
+      <w:ind w:left="220"/>
+    </w:pPr>
+    <w:rPr>
+      <w:rFonts w:cs="Times New Roman"/>
+      <w:lang w:val="en-US"/>
+    </w:rPr>
+  </w:style>
+  <w:style w:type="paragraph" w:styleId="TOC3">
+    <w:name w:val="toc 3"/>
+    <w:basedOn w:val="Normal"/>
+    <w:next w:val="Normal"/>
+    <w:autoRedefine/>
+    <w:uiPriority w:val="39"/>
+    <w:unhideWhenUsed/>
+    <w:rsid w:val="00921C5E"/>
+    <w:pPr>
+      <w:spacing w:after="100"/>
+      <w:ind w:left="440"/>
+    </w:pPr>
+    <w:rPr>
+      <w:rFonts w:cs="Times New Roman"/>
+      <w:lang w:val="en-US"/>
+    </w:rPr>
+  </w:style>
+  <w:style w:type="character" w:customStyle="1" w:styleId="Heading2Char">
+    <w:name w:val="Heading 2 Char"/>
+    <w:basedOn w:val="DefaultParagraphFont"/>
+    <w:link w:val="Heading2"/>
+    <w:uiPriority w:val="9"/>
+    <w:rsid w:val="00921C5E"/>
+    <w:rPr>
+      <w:rFonts w:asciiTheme="majorHAnsi" w:eastAsiaTheme="majorEastAsia" w:hAnsiTheme="majorHAnsi" w:cstheme="majorBidi"/>
+      <w:sz w:val="32"/>
+      <w:szCs w:val="32"/>
+    </w:rPr>
+  </w:style>
+  <w:style w:type="character" w:customStyle="1" w:styleId="Heading3Char">
+    <w:name w:val="Heading 3 Char"/>
+    <w:basedOn w:val="DefaultParagraphFont"/>
+    <w:link w:val="Heading3"/>
+    <w:uiPriority w:val="9"/>
+    <w:semiHidden/>
+    <w:rsid w:val="00921C5E"/>
+    <w:rPr>
+      <w:rFonts w:asciiTheme="majorHAnsi" w:eastAsiaTheme="majorEastAsia" w:hAnsiTheme="majorHAnsi" w:cstheme="majorBidi"/>
+      <w:sz w:val="32"/>
+      <w:szCs w:val="32"/>
+    </w:rPr>
+  </w:style>
+  <w:style w:type="character" w:customStyle="1" w:styleId="Heading4Char">
+    <w:name w:val="Heading 4 Char"/>
+    <w:basedOn w:val="DefaultParagraphFont"/>
+    <w:link w:val="Heading4"/>
+    <w:uiPriority w:val="9"/>
+    <w:semiHidden/>
+    <w:rsid w:val="00921C5E"/>
+    <w:rPr>
+      <w:rFonts w:asciiTheme="majorHAnsi" w:eastAsiaTheme="majorEastAsia" w:hAnsiTheme="majorHAnsi" w:cstheme="majorBidi"/>
+      <w:i/>
+      <w:iCs/>
+      <w:sz w:val="30"/>
+      <w:szCs w:val="30"/>
+    </w:rPr>
+  </w:style>
+  <w:style w:type="character" w:customStyle="1" w:styleId="Heading5Char">
+    <w:name w:val="Heading 5 Char"/>
+    <w:basedOn w:val="DefaultParagraphFont"/>
+    <w:link w:val="Heading5"/>
+    <w:uiPriority w:val="9"/>
+    <w:semiHidden/>
+    <w:rsid w:val="00921C5E"/>
+    <w:rPr>
+      <w:rFonts w:asciiTheme="majorHAnsi" w:eastAsiaTheme="majorEastAsia" w:hAnsiTheme="majorHAnsi" w:cstheme="majorBidi"/>
+      <w:sz w:val="28"/>
+      <w:szCs w:val="28"/>
+    </w:rPr>
+  </w:style>
+  <w:style w:type="character" w:customStyle="1" w:styleId="Heading6Char">
+    <w:name w:val="Heading 6 Char"/>
+    <w:basedOn w:val="DefaultParagraphFont"/>
+    <w:link w:val="Heading6"/>
+    <w:uiPriority w:val="9"/>
+    <w:semiHidden/>
+    <w:rsid w:val="00921C5E"/>
+    <w:rPr>
+      <w:rFonts w:asciiTheme="majorHAnsi" w:eastAsiaTheme="majorEastAsia" w:hAnsiTheme="majorHAnsi" w:cstheme="majorBidi"/>
+      <w:i/>
+      <w:iCs/>
+      <w:sz w:val="26"/>
+      <w:szCs w:val="26"/>
+    </w:rPr>
+  </w:style>
+  <w:style w:type="character" w:customStyle="1" w:styleId="Heading7Char">
+    <w:name w:val="Heading 7 Char"/>
+    <w:basedOn w:val="DefaultParagraphFont"/>
+    <w:link w:val="Heading7"/>
+    <w:uiPriority w:val="9"/>
+    <w:semiHidden/>
+    <w:rsid w:val="00921C5E"/>
+    <w:rPr>
+      <w:rFonts w:asciiTheme="majorHAnsi" w:eastAsiaTheme="majorEastAsia" w:hAnsiTheme="majorHAnsi" w:cstheme="majorBidi"/>
+      <w:sz w:val="24"/>
+      <w:szCs w:val="24"/>
+    </w:rPr>
+  </w:style>
+  <w:style w:type="character" w:customStyle="1" w:styleId="Heading8Char">
+    <w:name w:val="Heading 8 Char"/>
+    <w:basedOn w:val="DefaultParagraphFont"/>
+    <w:link w:val="Heading8"/>
+    <w:uiPriority w:val="9"/>
+    <w:semiHidden/>
+    <w:rsid w:val="00921C5E"/>
+    <w:rPr>
+      <w:rFonts w:asciiTheme="majorHAnsi" w:eastAsiaTheme="majorEastAsia" w:hAnsiTheme="majorHAnsi" w:cstheme="majorBidi"/>
+      <w:i/>
+      <w:iCs/>
+      <w:sz w:val="22"/>
+      <w:szCs w:val="22"/>
+    </w:rPr>
+  </w:style>
+  <w:style w:type="character" w:customStyle="1" w:styleId="Heading9Char">
+    <w:name w:val="Heading 9 Char"/>
+    <w:basedOn w:val="DefaultParagraphFont"/>
+    <w:link w:val="Heading9"/>
+    <w:uiPriority w:val="9"/>
+    <w:semiHidden/>
+    <w:rsid w:val="00921C5E"/>
+    <w:rPr>
+      <w:b/>
+      <w:bCs/>
+      <w:i/>
+      <w:iCs/>
+    </w:rPr>
+  </w:style>
+  <w:style w:type="paragraph" w:styleId="Caption">
+    <w:name w:val="caption"/>
+    <w:basedOn w:val="Normal"/>
+    <w:next w:val="Normal"/>
+    <w:uiPriority w:val="35"/>
+    <w:semiHidden/>
+    <w:unhideWhenUsed/>
+    <w:qFormat/>
+    <w:rsid w:val="00921C5E"/>
+    <w:pPr>
+      <w:spacing w:line="240" w:lineRule="auto"/>
+    </w:pPr>
+    <w:rPr>
+      <w:b/>
+      <w:bCs/>
+      <w:color w:val="404040" w:themeColor="text1" w:themeTint="BF"/>
+      <w:sz w:val="16"/>
+      <w:szCs w:val="16"/>
+    </w:rPr>
+  </w:style>
+  <w:style w:type="paragraph" w:styleId="Subtitle">
+    <w:name w:val="Subtitle"/>
+    <w:basedOn w:val="Normal"/>
+    <w:next w:val="Normal"/>
+    <w:link w:val="SubtitleChar"/>
+    <w:uiPriority w:val="11"/>
+    <w:qFormat/>
+    <w:rsid w:val="00921C5E"/>
+    <w:pPr>
+      <w:numPr>
+        <w:ilvl w:val="1"/>
+      </w:numPr>
+      <w:jc w:val="center"/>
+    </w:pPr>
+    <w:rPr>
+      <w:color w:val="44546A" w:themeColor="text2"/>
+      <w:sz w:val="28"/>
+      <w:szCs w:val="28"/>
+    </w:rPr>
+  </w:style>
+  <w:style w:type="character" w:customStyle="1" w:styleId="SubtitleChar">
+    <w:name w:val="Subtitle Char"/>
+    <w:basedOn w:val="DefaultParagraphFont"/>
+    <w:link w:val="Subtitle"/>
+    <w:uiPriority w:val="11"/>
+    <w:rsid w:val="00921C5E"/>
+    <w:rPr>
+      <w:color w:val="44546A" w:themeColor="text2"/>
+      <w:sz w:val="28"/>
+      <w:szCs w:val="28"/>
+    </w:rPr>
+  </w:style>
+  <w:style w:type="character" w:styleId="Strong">
+    <w:name w:val="Strong"/>
+    <w:basedOn w:val="DefaultParagraphFont"/>
+    <w:uiPriority w:val="22"/>
+    <w:qFormat/>
+    <w:rsid w:val="00921C5E"/>
+    <w:rPr>
+      <w:b/>
+      <w:bCs/>
+    </w:rPr>
+  </w:style>
+  <w:style w:type="character" w:styleId="Emphasis">
+    <w:name w:val="Emphasis"/>
+    <w:basedOn w:val="DefaultParagraphFont"/>
+    <w:uiPriority w:val="20"/>
+    <w:qFormat/>
+    <w:rsid w:val="00921C5E"/>
+    <w:rPr>
+      <w:i/>
+      <w:iCs/>
+      <w:color w:val="000000" w:themeColor="text1"/>
+    </w:rPr>
+  </w:style>
+  <w:style w:type="paragraph" w:styleId="NoSpacing">
+    <w:name w:val="No Spacing"/>
+    <w:uiPriority w:val="1"/>
+    <w:qFormat/>
+    <w:rsid w:val="00921C5E"/>
+    <w:pPr>
+      <w:spacing w:after="0" w:line="240" w:lineRule="auto"/>
+    </w:pPr>
+  </w:style>
+  <w:style w:type="paragraph" w:styleId="Quote">
+    <w:name w:val="Quote"/>
+    <w:basedOn w:val="Normal"/>
+    <w:next w:val="Normal"/>
+    <w:link w:val="QuoteChar"/>
+    <w:uiPriority w:val="29"/>
+    <w:qFormat/>
+    <w:rsid w:val="00921C5E"/>
+    <w:pPr>
+      <w:spacing w:before="160"/>
+      <w:ind w:left="720" w:right="720"/>
+      <w:jc w:val="center"/>
+    </w:pPr>
+    <w:rPr>
+      <w:i/>
+      <w:iCs/>
+      <w:color w:val="7B7B7B" w:themeColor="accent3" w:themeShade="BF"/>
+      <w:sz w:val="24"/>
+      <w:szCs w:val="24"/>
+    </w:rPr>
+  </w:style>
+  <w:style w:type="character" w:customStyle="1" w:styleId="QuoteChar">
+    <w:name w:val="Quote Char"/>
+    <w:basedOn w:val="DefaultParagraphFont"/>
+    <w:link w:val="Quote"/>
+    <w:uiPriority w:val="29"/>
+    <w:rsid w:val="00921C5E"/>
+    <w:rPr>
+      <w:i/>
+      <w:iCs/>
+      <w:color w:val="7B7B7B" w:themeColor="accent3" w:themeShade="BF"/>
+      <w:sz w:val="24"/>
+      <w:szCs w:val="24"/>
+    </w:rPr>
+  </w:style>
+  <w:style w:type="paragraph" w:styleId="IntenseQuote">
+    <w:name w:val="Intense Quote"/>
+    <w:basedOn w:val="Normal"/>
+    <w:next w:val="Normal"/>
+    <w:link w:val="IntenseQuoteChar"/>
+    <w:uiPriority w:val="30"/>
+    <w:qFormat/>
+    <w:rsid w:val="00921C5E"/>
+    <w:pPr>
+      <w:spacing w:before="160" w:line="276" w:lineRule="auto"/>
+      <w:ind w:left="936" w:right="936"/>
+      <w:jc w:val="center"/>
+    </w:pPr>
+    <w:rPr>
+      <w:rFonts w:asciiTheme="majorHAnsi" w:eastAsiaTheme="majorEastAsia" w:hAnsiTheme="majorHAnsi" w:cstheme="majorBidi"/>
+      <w:caps/>
+      <w:color w:val="2E74B5" w:themeColor="accent1" w:themeShade="BF"/>
+      <w:sz w:val="28"/>
+      <w:szCs w:val="28"/>
+    </w:rPr>
+  </w:style>
+  <w:style w:type="character" w:customStyle="1" w:styleId="IntenseQuoteChar">
+    <w:name w:val="Intense Quote Char"/>
+    <w:basedOn w:val="DefaultParagraphFont"/>
+    <w:link w:val="IntenseQuote"/>
+    <w:uiPriority w:val="30"/>
+    <w:rsid w:val="00921C5E"/>
+    <w:rPr>
+      <w:rFonts w:asciiTheme="majorHAnsi" w:eastAsiaTheme="majorEastAsia" w:hAnsiTheme="majorHAnsi" w:cstheme="majorBidi"/>
+      <w:caps/>
+      <w:color w:val="2E74B5" w:themeColor="accent1" w:themeShade="BF"/>
+      <w:sz w:val="28"/>
+      <w:szCs w:val="28"/>
+    </w:rPr>
+  </w:style>
+  <w:style w:type="character" w:styleId="SubtleEmphasis">
+    <w:name w:val="Subtle Emphasis"/>
+    <w:basedOn w:val="DefaultParagraphFont"/>
+    <w:uiPriority w:val="19"/>
+    <w:qFormat/>
+    <w:rsid w:val="00921C5E"/>
+    <w:rPr>
+      <w:i/>
+      <w:iCs/>
+      <w:color w:val="595959" w:themeColor="text1" w:themeTint="A6"/>
+    </w:rPr>
+  </w:style>
+  <w:style w:type="character" w:styleId="IntenseEmphasis">
+    <w:name w:val="Intense Emphasis"/>
+    <w:basedOn w:val="DefaultParagraphFont"/>
+    <w:uiPriority w:val="21"/>
+    <w:qFormat/>
+    <w:rsid w:val="00921C5E"/>
+    <w:rPr>
+      <w:b/>
+      <w:bCs/>
+      <w:i/>
+      <w:iCs/>
+      <w:color w:val="auto"/>
+    </w:rPr>
+  </w:style>
+  <w:style w:type="character" w:styleId="SubtleReference">
+    <w:name w:val="Subtle Reference"/>
+    <w:basedOn w:val="DefaultParagraphFont"/>
+    <w:uiPriority w:val="31"/>
+    <w:qFormat/>
+    <w:rsid w:val="00921C5E"/>
+    <w:rPr>
+      <w:caps w:val="0"/>
+      <w:smallCaps/>
+      <w:color w:val="404040" w:themeColor="text1" w:themeTint="BF"/>
+      <w:spacing w:val="0"/>
+      <w:u w:val="single" w:color="7F7F7F" w:themeColor="text1" w:themeTint="80"/>
+    </w:rPr>
+  </w:style>
+  <w:style w:type="character" w:styleId="IntenseReference">
+    <w:name w:val="Intense Reference"/>
+    <w:basedOn w:val="DefaultParagraphFont"/>
+    <w:uiPriority w:val="32"/>
+    <w:qFormat/>
+    <w:rsid w:val="00921C5E"/>
+    <w:rPr>
+      <w:b/>
+      <w:bCs/>
+      <w:caps w:val="0"/>
+      <w:smallCaps/>
+      <w:color w:val="auto"/>
+      <w:spacing w:val="0"/>
+      <w:u w:val="single"/>
+    </w:rPr>
+  </w:style>
+  <w:style w:type="character" w:styleId="BookTitle">
+    <w:name w:val="Book Title"/>
+    <w:basedOn w:val="DefaultParagraphFont"/>
+    <w:uiPriority w:val="33"/>
+    <w:qFormat/>
+    <w:rsid w:val="00921C5E"/>
+    <w:rPr>
+      <w:b/>
+      <w:bCs/>
+      <w:caps w:val="0"/>
+      <w:smallCaps/>
+      <w:spacing w:val="0"/>
+    </w:rPr>
+  </w:style>
+  <w:style w:type="paragraph" w:styleId="Header">
+    <w:name w:val="header"/>
+    <w:basedOn w:val="Normal"/>
+    <w:link w:val="HeaderChar"/>
+    <w:uiPriority w:val="99"/>
+    <w:unhideWhenUsed/>
+    <w:rsid w:val="00921C5E"/>
+    <w:pPr>
+      <w:tabs>
+        <w:tab w:val="center" w:pos="4513"/>
+        <w:tab w:val="right" w:pos="9026"/>
+      </w:tabs>
+      <w:spacing w:after="0" w:line="240" w:lineRule="auto"/>
+    </w:pPr>
+  </w:style>
+  <w:style w:type="character" w:customStyle="1" w:styleId="HeaderChar">
+    <w:name w:val="Header Char"/>
+    <w:basedOn w:val="DefaultParagraphFont"/>
+    <w:link w:val="Header"/>
+    <w:uiPriority w:val="99"/>
+    <w:rsid w:val="00921C5E"/>
+  </w:style>
+  <w:style w:type="paragraph" w:styleId="Footer">
+    <w:name w:val="footer"/>
+    <w:basedOn w:val="Normal"/>
+    <w:link w:val="FooterChar"/>
+    <w:uiPriority w:val="99"/>
+    <w:unhideWhenUsed/>
+    <w:rsid w:val="00921C5E"/>
+    <w:pPr>
+      <w:tabs>
+        <w:tab w:val="center" w:pos="4513"/>
+        <w:tab w:val="right" w:pos="9026"/>
+      </w:tabs>
+      <w:spacing w:after="0" w:line="240" w:lineRule="auto"/>
+    </w:pPr>
+  </w:style>
+  <w:style w:type="character" w:customStyle="1" w:styleId="FooterChar">
+    <w:name w:val="Footer Char"/>
+    <w:basedOn w:val="DefaultParagraphFont"/>
+    <w:link w:val="Footer"/>
+    <w:uiPriority w:val="99"/>
+    <w:rsid w:val="00921C5E"/>
   </w:style>
 </w:styles>
 </file>
@@ -1345,4 +2875,16 @@
   <we:bindings/>
   <we:snapshot xmlns:r="http://schemas.openxmlformats.org/officeDocument/2006/relationships"/>
 </we:webextension>
+</file>
+
+<file path=customXml/item1.xml><?xml version="1.0" encoding="utf-8"?>
+<b:Sources xmlns:b="http://schemas.openxmlformats.org/officeDocument/2006/bibliography" xmlns="http://schemas.openxmlformats.org/officeDocument/2006/bibliography" SelectedStyle="\APASixthEditionOfficeOnline.xsl" StyleName="APA" Version="6"/>
+</file>
+
+<file path=customXml/itemProps1.xml><?xml version="1.0" encoding="utf-8"?>
+<ds:datastoreItem xmlns:ds="http://schemas.openxmlformats.org/officeDocument/2006/customXml" ds:itemID="{359FF3BD-3F06-4D89-8FE0-D94B67F79FE0}">
+  <ds:schemaRefs>
+    <ds:schemaRef ds:uri="http://schemas.openxmlformats.org/officeDocument/2006/bibliography"/>
+  </ds:schemaRefs>
+</ds:datastoreItem>
 </file>
</xml_diff>